<commit_message>
Primera y segundo revision
</commit_message>
<xml_diff>
--- a/FICHA DE SEGUIMIENTO.docx
+++ b/FICHA DE SEGUIMIENTO.docx
@@ -1,6 +1,6 @@
 
 <file path=word/document.xml><?xml version="1.0" encoding="utf-8"?>
-<w:document xmlns:wpc="http://schemas.microsoft.com/office/word/2010/wordprocessingCanvas" xmlns:mc="http://schemas.openxmlformats.org/markup-compatibility/2006" xmlns:o="urn:schemas-microsoft-com:office:office" xmlns:r="http://schemas.openxmlformats.org/officeDocument/2006/relationships" xmlns:m="http://schemas.openxmlformats.org/officeDocument/2006/math" xmlns:v="urn:schemas-microsoft-com:vml" xmlns:wp14="http://schemas.microsoft.com/office/word/2010/wordprocessingDrawing" xmlns:wp="http://schemas.openxmlformats.org/drawingml/2006/wordprocessingDrawing" xmlns:w10="urn:schemas-microsoft-com:office:word" xmlns:w="http://schemas.openxmlformats.org/wordprocessingml/2006/main" xmlns:w14="http://schemas.microsoft.com/office/word/2010/wordml" xmlns:w15="http://schemas.microsoft.com/office/word/2012/wordml" xmlns:wpg="http://schemas.microsoft.com/office/word/2010/wordprocessingGroup" xmlns:wpi="http://schemas.microsoft.com/office/word/2010/wordprocessingInk" xmlns:wne="http://schemas.microsoft.com/office/word/2006/wordml" xmlns:wps="http://schemas.microsoft.com/office/word/2010/wordprocessingShape" mc:Ignorable="w14 w15 wp14">
+<w:document xmlns:wpc="http://schemas.microsoft.com/office/word/2010/wordprocessingCanvas" xmlns:cx="http://schemas.microsoft.com/office/drawing/2014/chartex" xmlns:cx1="http://schemas.microsoft.com/office/drawing/2015/9/8/chartex" xmlns:cx2="http://schemas.microsoft.com/office/drawing/2015/10/21/chartex" xmlns:cx3="http://schemas.microsoft.com/office/drawing/2016/5/9/chartex" xmlns:cx4="http://schemas.microsoft.com/office/drawing/2016/5/10/chartex" xmlns:cx5="http://schemas.microsoft.com/office/drawing/2016/5/11/chartex" xmlns:cx6="http://schemas.microsoft.com/office/drawing/2016/5/12/chartex" xmlns:cx7="http://schemas.microsoft.com/office/drawing/2016/5/13/chartex" xmlns:cx8="http://schemas.microsoft.com/office/drawing/2016/5/14/chartex" xmlns:mc="http://schemas.openxmlformats.org/markup-compatibility/2006" xmlns:aink="http://schemas.microsoft.com/office/drawing/2016/ink" xmlns:am3d="http://schemas.microsoft.com/office/drawing/2017/model3d" xmlns:o="urn:schemas-microsoft-com:office:office" xmlns:oel="http://schemas.microsoft.com/office/2019/extlst" xmlns:r="http://schemas.openxmlformats.org/officeDocument/2006/relationships" xmlns:m="http://schemas.openxmlformats.org/officeDocument/2006/math" xmlns:v="urn:schemas-microsoft-com:vml" xmlns:wp14="http://schemas.microsoft.com/office/word/2010/wordprocessingDrawing" xmlns:wp="http://schemas.openxmlformats.org/drawingml/2006/wordprocessingDrawing" xmlns:w10="urn:schemas-microsoft-com:office:word" xmlns:w="http://schemas.openxmlformats.org/wordprocessingml/2006/main" xmlns:w14="http://schemas.microsoft.com/office/word/2010/wordml" xmlns:w15="http://schemas.microsoft.com/office/word/2012/wordml" xmlns:w16cex="http://schemas.microsoft.com/office/word/2018/wordml/cex" xmlns:w16cid="http://schemas.microsoft.com/office/word/2016/wordml/cid" xmlns:w16="http://schemas.microsoft.com/office/word/2018/wordml" xmlns:w16sdtdh="http://schemas.microsoft.com/office/word/2020/wordml/sdtdatahash" xmlns:w16se="http://schemas.microsoft.com/office/word/2015/wordml/symex" xmlns:wpg="http://schemas.microsoft.com/office/word/2010/wordprocessingGroup" xmlns:wpi="http://schemas.microsoft.com/office/word/2010/wordprocessingInk" xmlns:wne="http://schemas.microsoft.com/office/word/2006/wordml" xmlns:wps="http://schemas.microsoft.com/office/word/2010/wordprocessingShape" mc:Ignorable="w14 w15 w16se w16cid w16 w16cex w16sdtdh wp14">
   <w:body>
     <w:p>
       <w:pPr>
@@ -135,75 +135,6 @@
               <w:spacing w:line="360" w:lineRule="auto"/>
               <w:rPr>
                 <w:rFonts w:ascii="Arial" w:hAnsi="Arial" w:cs="Arial"/>
-                <w:b/>
-                <w:sz w:val="20"/>
-                <w:szCs w:val="20"/>
-                <w:lang w:val="es-MX"/>
-              </w:rPr>
-            </w:pPr>
-            <w:r>
-              <w:rPr>
-                <w:rFonts w:ascii="Arial" w:hAnsi="Arial" w:cs="Arial"/>
-                <w:b/>
-                <w:sz w:val="20"/>
-                <w:szCs w:val="20"/>
-                <w:lang w:val="es-MX"/>
-              </w:rPr>
-              <w:t xml:space="preserve">Sistemas </w:t>
-            </w:r>
-            <w:r>
-              <w:rPr>
-                <w:rFonts w:ascii="Arial" w:hAnsi="Arial" w:cs="Arial"/>
-                <w:b/>
-                <w:sz w:val="20"/>
-                <w:szCs w:val="20"/>
-                <w:lang w:val="es-MX"/>
-              </w:rPr>
-              <w:t>Informáticos</w:t>
-            </w:r>
-          </w:p>
-        </w:tc>
-      </w:tr>
-      <w:tr>
-        <w:tc>
-          <w:tcPr>
-            <w:tcW w:w="3539" w:type="dxa"/>
-            <w:vAlign w:val="center"/>
-          </w:tcPr>
-          <w:p>
-            <w:pPr>
-              <w:spacing w:line="360" w:lineRule="auto"/>
-              <w:jc w:val="right"/>
-              <w:rPr>
-                <w:rFonts w:ascii="Arial" w:hAnsi="Arial" w:cs="Arial"/>
-                <w:b/>
-                <w:sz w:val="20"/>
-                <w:szCs w:val="20"/>
-                <w:lang w:val="es-MX"/>
-              </w:rPr>
-            </w:pPr>
-            <w:r>
-              <w:rPr>
-                <w:rFonts w:ascii="Arial" w:hAnsi="Arial" w:cs="Arial"/>
-                <w:b/>
-                <w:sz w:val="20"/>
-                <w:szCs w:val="20"/>
-                <w:lang w:val="es-MX"/>
-              </w:rPr>
-              <w:t>MODALIDAD:</w:t>
-            </w:r>
-          </w:p>
-        </w:tc>
-        <w:tc>
-          <w:tcPr>
-            <w:tcW w:w="6089" w:type="dxa"/>
-            <w:vAlign w:val="center"/>
-          </w:tcPr>
-          <w:p>
-            <w:pPr>
-              <w:spacing w:line="360" w:lineRule="auto"/>
-              <w:rPr>
-                <w:rFonts w:ascii="Arial" w:hAnsi="Arial" w:cs="Arial"/>
                 <w:bCs/>
                 <w:sz w:val="20"/>
                 <w:szCs w:val="20"/>
@@ -218,7 +149,17 @@
                 <w:szCs w:val="20"/>
                 <w:lang w:val="es-MX"/>
               </w:rPr>
-              <w:t>Proyecto de Grado</w:t>
+              <w:t xml:space="preserve">Sistemas </w:t>
+            </w:r>
+            <w:r>
+              <w:rPr>
+                <w:rFonts w:ascii="Arial" w:hAnsi="Arial" w:cs="Arial"/>
+                <w:bCs/>
+                <w:sz w:val="20"/>
+                <w:szCs w:val="20"/>
+                <w:lang w:val="es-MX"/>
+              </w:rPr>
+              <w:t>Informáticos</w:t>
             </w:r>
           </w:p>
         </w:tc>
@@ -249,7 +190,7 @@
                 <w:szCs w:val="20"/>
                 <w:lang w:val="es-MX"/>
               </w:rPr>
-              <w:t>TÍTULO DEL PROYECTO:</w:t>
+              <w:t>MODALIDAD:</w:t>
             </w:r>
           </w:p>
         </w:tc>
@@ -260,18 +201,86 @@
           </w:tcPr>
           <w:p>
             <w:pPr>
-              <w:jc w:val="center"/>
-              <w:rPr>
-                <w:rFonts w:ascii="Arial" w:hAnsi="Arial" w:cs="Arial"/>
-                <w:b/>
+              <w:spacing w:line="360" w:lineRule="auto"/>
+              <w:rPr>
+                <w:rFonts w:ascii="Arial" w:hAnsi="Arial" w:cs="Arial"/>
+                <w:bCs/>
                 <w:sz w:val="20"/>
                 <w:szCs w:val="20"/>
-              </w:rPr>
-            </w:pPr>
-            <w:r>
-              <w:rPr>
-                <w:rFonts w:ascii="Arial" w:hAnsi="Arial" w:cs="Arial"/>
-                <w:b/>
+                <w:lang w:val="es-MX"/>
+              </w:rPr>
+            </w:pPr>
+            <w:r>
+              <w:rPr>
+                <w:rFonts w:ascii="Arial" w:hAnsi="Arial" w:cs="Arial"/>
+                <w:bCs/>
+                <w:sz w:val="20"/>
+                <w:szCs w:val="20"/>
+                <w:lang w:val="es-MX"/>
+              </w:rPr>
+              <w:t>Proyecto de Grado</w:t>
+            </w:r>
+          </w:p>
+        </w:tc>
+      </w:tr>
+      <w:tr>
+        <w:tc>
+          <w:tcPr>
+            <w:tcW w:w="3539" w:type="dxa"/>
+            <w:vAlign w:val="center"/>
+          </w:tcPr>
+          <w:p>
+            <w:pPr>
+              <w:spacing w:line="360" w:lineRule="auto"/>
+              <w:jc w:val="right"/>
+              <w:rPr>
+                <w:rFonts w:ascii="Arial" w:hAnsi="Arial" w:cs="Arial"/>
+                <w:b/>
+                <w:sz w:val="20"/>
+                <w:szCs w:val="20"/>
+                <w:lang w:val="es-MX"/>
+              </w:rPr>
+            </w:pPr>
+            <w:r>
+              <w:rPr>
+                <w:rFonts w:ascii="Arial" w:hAnsi="Arial" w:cs="Arial"/>
+                <w:b/>
+                <w:sz w:val="20"/>
+                <w:szCs w:val="20"/>
+                <w:lang w:val="es-MX"/>
+              </w:rPr>
+              <w:t>TÍTULO DEL PROYECTO:</w:t>
+            </w:r>
+          </w:p>
+        </w:tc>
+        <w:tc>
+          <w:tcPr>
+            <w:tcW w:w="6089" w:type="dxa"/>
+            <w:vAlign w:val="center"/>
+          </w:tcPr>
+          <w:p>
+            <w:pPr>
+              <w:jc w:val="center"/>
+              <w:rPr>
+                <w:rFonts w:ascii="Arial" w:hAnsi="Arial" w:cs="Arial"/>
+                <w:bCs/>
+                <w:sz w:val="20"/>
+                <w:szCs w:val="20"/>
+              </w:rPr>
+            </w:pPr>
+            <w:r>
+              <w:rPr>
+                <w:rFonts w:ascii="Arial" w:hAnsi="Arial" w:cs="Arial"/>
+                <w:bCs/>
+                <w:sz w:val="20"/>
+                <w:szCs w:val="20"/>
+              </w:rPr>
+              <w:t xml:space="preserve">DESARROLLO DE UNA </w:t>
+            </w:r>
+            <w:r>
+              <w:rPr>
+                <w:rFonts w:ascii="Arial" w:hAnsi="Arial" w:cs="Arial"/>
+                <w:bCs/>
                 <w:sz w:val="20"/>
                 <w:szCs w:val="20"/>
               </w:rPr>
@@ -285,7 +294,6 @@
               <w:outlineLvl w:val="1"/>
               <w:rPr>
                 <w:rFonts w:ascii="Arial" w:eastAsia="Times New Roman" w:hAnsi="Arial" w:cs="Arial"/>
-                <w:b/>
                 <w:bCs/>
                 <w:sz w:val="20"/>
                 <w:szCs w:val="20"/>
@@ -295,7 +303,6 @@
             <w:r>
               <w:rPr>
                 <w:rFonts w:ascii="Arial" w:eastAsia="Times New Roman" w:hAnsi="Arial" w:cs="Arial"/>
-                <w:b/>
                 <w:bCs/>
                 <w:sz w:val="20"/>
                 <w:szCs w:val="20"/>
@@ -346,7 +353,7 @@
               <w:spacing w:line="360" w:lineRule="auto"/>
               <w:rPr>
                 <w:rFonts w:ascii="Arial" w:hAnsi="Arial" w:cs="Arial"/>
-                <w:b/>
+                <w:bCs/>
                 <w:sz w:val="20"/>
                 <w:szCs w:val="20"/>
                 <w:lang w:val="es-MX"/>
@@ -355,37 +362,48 @@
             <w:r>
               <w:rPr>
                 <w:rFonts w:ascii="Arial" w:hAnsi="Arial" w:cs="Arial"/>
-                <w:b/>
+                <w:bCs/>
                 <w:sz w:val="20"/>
                 <w:szCs w:val="20"/>
                 <w:lang w:val="es-MX"/>
               </w:rPr>
-              <w:t xml:space="preserve">Jorge Luis </w:t>
-            </w:r>
-            <w:proofErr w:type="spellStart"/>
-            <w:r>
-              <w:rPr>
-                <w:rFonts w:ascii="Arial" w:hAnsi="Arial" w:cs="Arial"/>
-                <w:b/>
+              <w:t>Jorge Luis Yampara Manzaneda</w:t>
+            </w:r>
+          </w:p>
+          <w:p>
+            <w:pPr>
+              <w:spacing w:line="360" w:lineRule="auto"/>
+              <w:rPr>
+                <w:rFonts w:ascii="Arial" w:hAnsi="Arial" w:cs="Arial"/>
+                <w:bCs/>
                 <w:sz w:val="20"/>
                 <w:szCs w:val="20"/>
                 <w:lang w:val="es-MX"/>
               </w:rPr>
-              <w:t>Yampara</w:t>
-            </w:r>
-            <w:proofErr w:type="spellEnd"/>
-            <w:r>
-              <w:rPr>
-                <w:rFonts w:ascii="Arial" w:hAnsi="Arial" w:cs="Arial"/>
-                <w:b/>
+            </w:pPr>
+            <w:r>
+              <w:rPr>
+                <w:rFonts w:ascii="Arial" w:hAnsi="Arial" w:cs="Arial"/>
+                <w:bCs/>
                 <w:sz w:val="20"/>
                 <w:szCs w:val="20"/>
                 <w:lang w:val="es-MX"/>
               </w:rPr>
-              <w:t xml:space="preserve"> </w:t>
-            </w:r>
-            <w:proofErr w:type="spellStart"/>
-            <w:r>
+              <w:t>Karen Quiroz Díaz</w:t>
+            </w:r>
+          </w:p>
+        </w:tc>
+      </w:tr>
+      <w:tr>
+        <w:tc>
+          <w:tcPr>
+            <w:tcW w:w="3539" w:type="dxa"/>
+            <w:vAlign w:val="center"/>
+          </w:tcPr>
+          <w:p>
+            <w:pPr>
+              <w:spacing w:line="360" w:lineRule="auto"/>
+              <w:jc w:val="right"/>
               <w:rPr>
                 <w:rFonts w:ascii="Arial" w:hAnsi="Arial" w:cs="Arial"/>
                 <w:b/>
@@ -393,13 +411,8 @@
                 <w:szCs w:val="20"/>
                 <w:lang w:val="es-MX"/>
               </w:rPr>
-              <w:t>Manzaneda</w:t>
-            </w:r>
-            <w:proofErr w:type="spellEnd"/>
-          </w:p>
-          <w:p>
-            <w:pPr>
-              <w:spacing w:line="360" w:lineRule="auto"/>
+            </w:pPr>
+            <w:r>
               <w:rPr>
                 <w:rFonts w:ascii="Arial" w:hAnsi="Arial" w:cs="Arial"/>
                 <w:b/>
@@ -407,16 +420,35 @@
                 <w:szCs w:val="20"/>
                 <w:lang w:val="es-MX"/>
               </w:rPr>
-            </w:pPr>
-            <w:r>
-              <w:rPr>
-                <w:rFonts w:ascii="Arial" w:hAnsi="Arial" w:cs="Arial"/>
-                <w:b/>
+              <w:t>NOMBRE DEL TUTOR:</w:t>
+            </w:r>
+          </w:p>
+        </w:tc>
+        <w:tc>
+          <w:tcPr>
+            <w:tcW w:w="6089" w:type="dxa"/>
+            <w:vAlign w:val="center"/>
+          </w:tcPr>
+          <w:p>
+            <w:pPr>
+              <w:spacing w:line="360" w:lineRule="auto"/>
+              <w:rPr>
+                <w:rFonts w:ascii="Arial" w:hAnsi="Arial" w:cs="Arial"/>
+                <w:bCs/>
                 <w:sz w:val="20"/>
                 <w:szCs w:val="20"/>
                 <w:lang w:val="es-MX"/>
               </w:rPr>
-              <w:t>Karen Quiroz Díaz</w:t>
+            </w:pPr>
+            <w:r>
+              <w:rPr>
+                <w:rFonts w:ascii="Arial" w:hAnsi="Arial" w:cs="Arial"/>
+                <w:bCs/>
+                <w:sz w:val="20"/>
+                <w:szCs w:val="20"/>
+                <w:lang w:val="es-MX"/>
+              </w:rPr>
+              <w:t>Ing. Martin Albino Ascui</w:t>
             </w:r>
           </w:p>
         </w:tc>
@@ -447,7 +479,7 @@
                 <w:szCs w:val="20"/>
                 <w:lang w:val="es-MX"/>
               </w:rPr>
-              <w:t>NOMBRE DEL TUTOR:</w:t>
+              <w:t>FECHA DE INICIO DEL PROCESO:</w:t>
             </w:r>
           </w:p>
         </w:tc>
@@ -461,7 +493,7 @@
               <w:spacing w:line="360" w:lineRule="auto"/>
               <w:rPr>
                 <w:rFonts w:ascii="Arial" w:hAnsi="Arial" w:cs="Arial"/>
-                <w:b/>
+                <w:bCs/>
                 <w:sz w:val="20"/>
                 <w:szCs w:val="20"/>
                 <w:lang w:val="es-MX"/>
@@ -470,86 +502,13 @@
             <w:r>
               <w:rPr>
                 <w:rFonts w:ascii="Arial" w:hAnsi="Arial" w:cs="Arial"/>
-                <w:b/>
+                <w:bCs/>
                 <w:sz w:val="20"/>
                 <w:szCs w:val="20"/>
                 <w:lang w:val="es-MX"/>
               </w:rPr>
-              <w:t xml:space="preserve">Ing. Martin Albino </w:t>
-            </w:r>
-            <w:proofErr w:type="spellStart"/>
-            <w:r>
-              <w:rPr>
-                <w:rFonts w:ascii="Arial" w:hAnsi="Arial" w:cs="Arial"/>
-                <w:b/>
-                <w:sz w:val="20"/>
-                <w:szCs w:val="20"/>
-                <w:lang w:val="es-MX"/>
-              </w:rPr>
-              <w:t>Ascui</w:t>
-            </w:r>
-            <w:proofErr w:type="spellEnd"/>
-          </w:p>
-        </w:tc>
-      </w:tr>
-      <w:tr>
-        <w:tc>
-          <w:tcPr>
-            <w:tcW w:w="3539" w:type="dxa"/>
-            <w:vAlign w:val="center"/>
-          </w:tcPr>
-          <w:p>
-            <w:pPr>
-              <w:spacing w:line="360" w:lineRule="auto"/>
-              <w:jc w:val="right"/>
-              <w:rPr>
-                <w:rFonts w:ascii="Arial" w:hAnsi="Arial" w:cs="Arial"/>
-                <w:b/>
-                <w:sz w:val="20"/>
-                <w:szCs w:val="20"/>
-                <w:lang w:val="es-MX"/>
-              </w:rPr>
-            </w:pPr>
-            <w:r>
-              <w:rPr>
-                <w:rFonts w:ascii="Arial" w:hAnsi="Arial" w:cs="Arial"/>
-                <w:b/>
-                <w:sz w:val="20"/>
-                <w:szCs w:val="20"/>
-                <w:lang w:val="es-MX"/>
-              </w:rPr>
-              <w:t>FECHA DE INICIO DEL PROCESO:</w:t>
-            </w:r>
-          </w:p>
-        </w:tc>
-        <w:tc>
-          <w:tcPr>
-            <w:tcW w:w="6089" w:type="dxa"/>
-            <w:vAlign w:val="center"/>
-          </w:tcPr>
-          <w:p>
-            <w:pPr>
-              <w:spacing w:line="360" w:lineRule="auto"/>
-              <w:rPr>
-                <w:rFonts w:ascii="Arial" w:hAnsi="Arial" w:cs="Arial"/>
-                <w:b/>
-                <w:sz w:val="20"/>
-                <w:szCs w:val="20"/>
-                <w:lang w:val="es-MX"/>
-              </w:rPr>
-            </w:pPr>
-            <w:r>
-              <w:rPr>
-                <w:rFonts w:ascii="Arial" w:hAnsi="Arial" w:cs="Arial"/>
-                <w:b/>
-                <w:sz w:val="20"/>
-                <w:szCs w:val="20"/>
-                <w:lang w:val="es-MX"/>
-              </w:rPr>
               <w:t>27/06/2022</w:t>
             </w:r>
-            <w:bookmarkStart w:id="0" w:name="_GoBack"/>
-            <w:bookmarkEnd w:id="0"/>
           </w:p>
         </w:tc>
       </w:tr>
@@ -669,23 +628,7 @@
               </w:numPr>
             </w:pPr>
             <w:r>
-              <w:t xml:space="preserve">Para el desarrollo del proyecto se ha definido usar un repositorio en </w:t>
-            </w:r>
-            <w:proofErr w:type="spellStart"/>
-            <w:r>
-              <w:t>git</w:t>
-            </w:r>
-            <w:proofErr w:type="spellEnd"/>
-            <w:r>
-              <w:t xml:space="preserve"> </w:t>
-            </w:r>
-            <w:proofErr w:type="spellStart"/>
-            <w:r>
-              <w:t>hub</w:t>
-            </w:r>
-            <w:proofErr w:type="spellEnd"/>
-            <w:r>
-              <w:t xml:space="preserve"> con un formato previamente acordado.</w:t>
+              <w:t>Para el desarrollo del proyecto se ha definido usar un repositorio en git hub con un formato previamente acordado.</w:t>
             </w:r>
           </w:p>
           <w:p>
@@ -724,15 +667,7 @@
               </w:numPr>
             </w:pPr>
             <w:r>
-              <w:t xml:space="preserve">Tendrá 5 </w:t>
-            </w:r>
-            <w:proofErr w:type="spellStart"/>
-            <w:r>
-              <w:t>Sprints</w:t>
-            </w:r>
-            <w:proofErr w:type="spellEnd"/>
-            <w:r>
-              <w:t xml:space="preserve"> que van a durar 4, 1 revisión de código, 1 revisión de documentación =2 revisiones.</w:t>
+              <w:t>Tendrá 5 Sprints que van a durar 4, 1 revisión de código, 1 revisión de documentación =2 revisiones.</w:t>
             </w:r>
           </w:p>
           <w:p>
@@ -881,16 +816,6 @@
               </w:rPr>
             </w:pPr>
           </w:p>
-          <w:p>
-            <w:pPr>
-              <w:spacing w:line="360" w:lineRule="auto"/>
-              <w:rPr>
-                <w:rFonts w:ascii="Arial" w:hAnsi="Arial" w:cs="Arial"/>
-                <w:b/>
-                <w:lang w:val="es-MX"/>
-              </w:rPr>
-            </w:pPr>
-          </w:p>
         </w:tc>
       </w:tr>
       <w:tr>
@@ -922,10 +847,18 @@
               <w:spacing w:line="360" w:lineRule="auto"/>
               <w:rPr>
                 <w:rFonts w:ascii="Arial" w:hAnsi="Arial" w:cs="Arial"/>
-                <w:b/>
-                <w:lang w:val="es-MX"/>
-              </w:rPr>
-            </w:pPr>
+                <w:bCs/>
+                <w:lang w:val="es-MX"/>
+              </w:rPr>
+            </w:pPr>
+            <w:r>
+              <w:rPr>
+                <w:rFonts w:ascii="Arial" w:hAnsi="Arial" w:cs="Arial"/>
+                <w:bCs/>
+                <w:lang w:val="es-MX"/>
+              </w:rPr>
+              <w:t>F103</w:t>
+            </w:r>
           </w:p>
         </w:tc>
         <w:tc>
@@ -956,10 +889,18 @@
               <w:spacing w:line="360" w:lineRule="auto"/>
               <w:rPr>
                 <w:rFonts w:ascii="Arial" w:hAnsi="Arial" w:cs="Arial"/>
-                <w:b/>
-                <w:lang w:val="es-MX"/>
-              </w:rPr>
-            </w:pPr>
+                <w:bCs/>
+                <w:lang w:val="es-MX"/>
+              </w:rPr>
+            </w:pPr>
+            <w:r>
+              <w:rPr>
+                <w:rFonts w:ascii="Arial" w:hAnsi="Arial" w:cs="Arial"/>
+                <w:bCs/>
+                <w:lang w:val="es-MX"/>
+              </w:rPr>
+              <w:t>11:00</w:t>
+            </w:r>
           </w:p>
         </w:tc>
         <w:tc>
@@ -990,10 +931,18 @@
               <w:spacing w:line="360" w:lineRule="auto"/>
               <w:rPr>
                 <w:rFonts w:ascii="Arial" w:hAnsi="Arial" w:cs="Arial"/>
-                <w:b/>
-                <w:lang w:val="es-MX"/>
-              </w:rPr>
-            </w:pPr>
+                <w:bCs/>
+                <w:lang w:val="es-MX"/>
+              </w:rPr>
+            </w:pPr>
+            <w:r>
+              <w:rPr>
+                <w:rFonts w:ascii="Arial" w:hAnsi="Arial" w:cs="Arial"/>
+                <w:bCs/>
+                <w:lang w:val="es-MX"/>
+              </w:rPr>
+              <w:t>12:00</w:t>
+            </w:r>
           </w:p>
         </w:tc>
         <w:tc>
@@ -1040,24 +989,22 @@
               <w:spacing w:line="360" w:lineRule="auto"/>
               <w:rPr>
                 <w:rFonts w:ascii="Arial" w:hAnsi="Arial" w:cs="Arial"/>
-                <w:b/>
-                <w:lang w:val="es-MX"/>
-              </w:rPr>
-            </w:pPr>
+                <w:bCs/>
+                <w:lang w:val="es-MX"/>
+              </w:rPr>
+            </w:pPr>
+            <w:r>
+              <w:rPr>
+                <w:rFonts w:ascii="Arial" w:hAnsi="Arial" w:cs="Arial"/>
+                <w:bCs/>
+                <w:lang w:val="es-MX"/>
+              </w:rPr>
+              <w:t>16/06/2022</w:t>
+            </w:r>
           </w:p>
         </w:tc>
       </w:tr>
     </w:tbl>
-    <w:p>
-      <w:pPr>
-        <w:spacing w:line="360" w:lineRule="auto"/>
-        <w:rPr>
-          <w:rFonts w:ascii="Arial" w:hAnsi="Arial" w:cs="Arial"/>
-          <w:b/>
-          <w:lang w:val="es-MX"/>
-        </w:rPr>
-      </w:pPr>
-    </w:p>
     <w:p>
       <w:pPr>
         <w:pStyle w:val="Prrafodelista"/>
@@ -1079,6 +1026,7 @@
           <w:b/>
           <w:lang w:val="es-MX"/>
         </w:rPr>
+        <w:lastRenderedPageBreak/>
         <w:t>Seguimiento:</w:t>
       </w:r>
     </w:p>
@@ -1168,6 +1116,22 @@
               </w:rPr>
               <w:t>Fecha:</w:t>
             </w:r>
+            <w:r>
+              <w:rPr>
+                <w:rFonts w:ascii="Arial" w:hAnsi="Arial" w:cs="Arial"/>
+                <w:b/>
+                <w:lang w:val="es-MX"/>
+              </w:rPr>
+              <w:t xml:space="preserve"> </w:t>
+            </w:r>
+            <w:r>
+              <w:rPr>
+                <w:rFonts w:ascii="Arial" w:hAnsi="Arial" w:cs="Arial"/>
+                <w:bCs/>
+                <w:lang w:val="es-MX"/>
+              </w:rPr>
+              <w:t>16/06/2022</w:t>
+            </w:r>
           </w:p>
         </w:tc>
       </w:tr>
@@ -1220,33 +1184,49 @@
           </w:p>
           <w:p>
             <w:pPr>
-              <w:spacing w:line="360" w:lineRule="auto"/>
-              <w:rPr>
-                <w:rFonts w:ascii="Arial" w:hAnsi="Arial" w:cs="Arial"/>
-                <w:b/>
-                <w:lang w:val="es-MX"/>
-              </w:rPr>
-            </w:pPr>
-          </w:p>
-          <w:p>
-            <w:pPr>
-              <w:spacing w:line="360" w:lineRule="auto"/>
-              <w:rPr>
-                <w:rFonts w:ascii="Arial" w:hAnsi="Arial" w:cs="Arial"/>
-                <w:b/>
-                <w:lang w:val="es-MX"/>
-              </w:rPr>
-            </w:pPr>
-          </w:p>
-          <w:p>
-            <w:pPr>
-              <w:spacing w:line="360" w:lineRule="auto"/>
-              <w:rPr>
-                <w:rFonts w:ascii="Arial" w:hAnsi="Arial" w:cs="Arial"/>
-                <w:b/>
-                <w:lang w:val="es-MX"/>
-              </w:rPr>
-            </w:pPr>
+              <w:pStyle w:val="Prrafodelista"/>
+              <w:numPr>
+                <w:ilvl w:val="0"/>
+                <w:numId w:val="4"/>
+              </w:numPr>
+              <w:spacing w:line="360" w:lineRule="auto"/>
+              <w:rPr>
+                <w:rFonts w:ascii="Arial" w:hAnsi="Arial" w:cs="Arial"/>
+                <w:bCs/>
+                <w:lang w:val="es-MX"/>
+              </w:rPr>
+            </w:pPr>
+            <w:r>
+              <w:rPr>
+                <w:rFonts w:ascii="Arial" w:hAnsi="Arial" w:cs="Arial"/>
+                <w:bCs/>
+                <w:lang w:val="es-MX"/>
+              </w:rPr>
+              <w:t>No existe la validación del correo electrónico al registrar al usuario</w:t>
+            </w:r>
+          </w:p>
+          <w:p>
+            <w:pPr>
+              <w:pStyle w:val="Prrafodelista"/>
+              <w:numPr>
+                <w:ilvl w:val="0"/>
+                <w:numId w:val="4"/>
+              </w:numPr>
+              <w:spacing w:line="360" w:lineRule="auto"/>
+              <w:rPr>
+                <w:rFonts w:ascii="Arial" w:hAnsi="Arial" w:cs="Arial"/>
+                <w:bCs/>
+                <w:lang w:val="es-MX"/>
+              </w:rPr>
+            </w:pPr>
+            <w:r>
+              <w:rPr>
+                <w:rFonts w:ascii="Arial" w:hAnsi="Arial" w:cs="Arial"/>
+                <w:bCs/>
+                <w:lang w:val="es-MX"/>
+              </w:rPr>
+              <w:t>Icono de Android en los mensajes emergentes</w:t>
+            </w:r>
           </w:p>
           <w:p>
             <w:pPr>
@@ -1368,140 +1348,202 @@
           </w:p>
           <w:p>
             <w:pPr>
-              <w:spacing w:line="360" w:lineRule="auto"/>
-              <w:rPr>
-                <w:rFonts w:ascii="Arial" w:hAnsi="Arial" w:cs="Arial"/>
-                <w:b/>
-                <w:lang w:val="es-MX"/>
-              </w:rPr>
-            </w:pPr>
-          </w:p>
-          <w:p>
-            <w:pPr>
-              <w:spacing w:line="360" w:lineRule="auto"/>
-              <w:rPr>
-                <w:rFonts w:ascii="Arial" w:hAnsi="Arial" w:cs="Arial"/>
-                <w:b/>
-                <w:lang w:val="es-MX"/>
-              </w:rPr>
-            </w:pPr>
-          </w:p>
-          <w:p>
-            <w:pPr>
-              <w:spacing w:line="360" w:lineRule="auto"/>
-              <w:rPr>
-                <w:rFonts w:ascii="Arial" w:hAnsi="Arial" w:cs="Arial"/>
-                <w:b/>
-                <w:lang w:val="es-MX"/>
-              </w:rPr>
-            </w:pPr>
-          </w:p>
-          <w:p>
-            <w:pPr>
-              <w:spacing w:line="360" w:lineRule="auto"/>
-              <w:rPr>
-                <w:rFonts w:ascii="Arial" w:hAnsi="Arial" w:cs="Arial"/>
-                <w:b/>
-                <w:lang w:val="es-MX"/>
-              </w:rPr>
-            </w:pPr>
-          </w:p>
-          <w:p>
-            <w:pPr>
-              <w:spacing w:line="360" w:lineRule="auto"/>
-              <w:rPr>
-                <w:rFonts w:ascii="Arial" w:hAnsi="Arial" w:cs="Arial"/>
-                <w:b/>
-                <w:lang w:val="es-MX"/>
-              </w:rPr>
-            </w:pPr>
-          </w:p>
-          <w:p>
-            <w:pPr>
-              <w:spacing w:line="360" w:lineRule="auto"/>
-              <w:rPr>
-                <w:rFonts w:ascii="Arial" w:hAnsi="Arial" w:cs="Arial"/>
-                <w:b/>
-                <w:lang w:val="es-MX"/>
-              </w:rPr>
-            </w:pPr>
-          </w:p>
-          <w:p>
-            <w:pPr>
-              <w:spacing w:line="360" w:lineRule="auto"/>
-              <w:rPr>
-                <w:rFonts w:ascii="Arial" w:hAnsi="Arial" w:cs="Arial"/>
-                <w:b/>
-                <w:lang w:val="es-MX"/>
-              </w:rPr>
-            </w:pPr>
-          </w:p>
-          <w:p>
-            <w:pPr>
-              <w:spacing w:line="360" w:lineRule="auto"/>
-              <w:rPr>
-                <w:rFonts w:ascii="Arial" w:hAnsi="Arial" w:cs="Arial"/>
-                <w:b/>
-                <w:lang w:val="es-MX"/>
-              </w:rPr>
-            </w:pPr>
-          </w:p>
-          <w:p>
-            <w:pPr>
-              <w:spacing w:line="360" w:lineRule="auto"/>
-              <w:rPr>
-                <w:rFonts w:ascii="Arial" w:hAnsi="Arial" w:cs="Arial"/>
-                <w:b/>
-                <w:lang w:val="es-MX"/>
-              </w:rPr>
-            </w:pPr>
-          </w:p>
-          <w:p>
-            <w:pPr>
-              <w:spacing w:line="360" w:lineRule="auto"/>
-              <w:rPr>
-                <w:rFonts w:ascii="Arial" w:hAnsi="Arial" w:cs="Arial"/>
-                <w:b/>
-                <w:lang w:val="es-MX"/>
-              </w:rPr>
-            </w:pPr>
-          </w:p>
-          <w:p>
-            <w:pPr>
-              <w:spacing w:line="360" w:lineRule="auto"/>
-              <w:rPr>
-                <w:rFonts w:ascii="Arial" w:hAnsi="Arial" w:cs="Arial"/>
-                <w:b/>
-                <w:lang w:val="es-MX"/>
-              </w:rPr>
-            </w:pPr>
-          </w:p>
-          <w:p>
-            <w:pPr>
-              <w:spacing w:line="360" w:lineRule="auto"/>
-              <w:rPr>
-                <w:rFonts w:ascii="Arial" w:hAnsi="Arial" w:cs="Arial"/>
-                <w:b/>
-                <w:lang w:val="es-MX"/>
-              </w:rPr>
-            </w:pPr>
-          </w:p>
-          <w:p>
-            <w:pPr>
-              <w:spacing w:line="360" w:lineRule="auto"/>
-              <w:rPr>
-                <w:rFonts w:ascii="Arial" w:hAnsi="Arial" w:cs="Arial"/>
-                <w:b/>
-                <w:lang w:val="es-MX"/>
-              </w:rPr>
-            </w:pPr>
-          </w:p>
-          <w:p>
-            <w:pPr>
-              <w:spacing w:line="360" w:lineRule="auto"/>
-              <w:rPr>
-                <w:rFonts w:ascii="Arial" w:hAnsi="Arial" w:cs="Arial"/>
-                <w:b/>
+              <w:pStyle w:val="Prrafodelista"/>
+              <w:numPr>
+                <w:ilvl w:val="0"/>
+                <w:numId w:val="5"/>
+              </w:numPr>
+              <w:spacing w:line="360" w:lineRule="auto"/>
+              <w:rPr>
+                <w:rFonts w:ascii="Arial" w:hAnsi="Arial" w:cs="Arial"/>
+                <w:bCs/>
+                <w:lang w:val="es-MX"/>
+              </w:rPr>
+            </w:pPr>
+            <w:r>
+              <w:rPr>
+                <w:rFonts w:ascii="Arial" w:hAnsi="Arial" w:cs="Arial"/>
+                <w:bCs/>
+                <w:lang w:val="es-MX"/>
+              </w:rPr>
+              <w:t>Implementar la validación del correo electrónico al momento de registrar al usuario</w:t>
+            </w:r>
+          </w:p>
+          <w:p>
+            <w:pPr>
+              <w:pStyle w:val="Prrafodelista"/>
+              <w:numPr>
+                <w:ilvl w:val="0"/>
+                <w:numId w:val="5"/>
+              </w:numPr>
+              <w:spacing w:line="360" w:lineRule="auto"/>
+              <w:rPr>
+                <w:rFonts w:ascii="Arial" w:hAnsi="Arial" w:cs="Arial"/>
+                <w:bCs/>
+                <w:lang w:val="es-MX"/>
+              </w:rPr>
+            </w:pPr>
+            <w:r>
+              <w:rPr>
+                <w:rFonts w:ascii="Arial" w:hAnsi="Arial" w:cs="Arial"/>
+                <w:bCs/>
+                <w:lang w:val="es-MX"/>
+              </w:rPr>
+              <w:t xml:space="preserve">Cambiar icono de </w:t>
+            </w:r>
+            <w:r>
+              <w:rPr>
+                <w:rFonts w:ascii="Arial" w:hAnsi="Arial" w:cs="Arial"/>
+                <w:bCs/>
+                <w:lang w:val="es-MX"/>
+              </w:rPr>
+              <w:t>A</w:t>
+            </w:r>
+            <w:r>
+              <w:rPr>
+                <w:rFonts w:ascii="Arial" w:hAnsi="Arial" w:cs="Arial"/>
+                <w:bCs/>
+                <w:lang w:val="es-MX"/>
+              </w:rPr>
+              <w:t>ndroid mensajes emergentes</w:t>
+            </w:r>
+          </w:p>
+          <w:p>
+            <w:pPr>
+              <w:spacing w:line="360" w:lineRule="auto"/>
+              <w:rPr>
+                <w:rFonts w:ascii="Arial" w:hAnsi="Arial" w:cs="Arial"/>
+                <w:b/>
+                <w:lang w:val="es-MX"/>
+              </w:rPr>
+            </w:pPr>
+          </w:p>
+          <w:p>
+            <w:pPr>
+              <w:spacing w:line="360" w:lineRule="auto"/>
+              <w:rPr>
+                <w:rFonts w:ascii="Arial" w:hAnsi="Arial" w:cs="Arial"/>
+                <w:b/>
+                <w:lang w:val="es-MX"/>
+              </w:rPr>
+            </w:pPr>
+          </w:p>
+          <w:p>
+            <w:pPr>
+              <w:spacing w:line="360" w:lineRule="auto"/>
+              <w:rPr>
+                <w:rFonts w:ascii="Arial" w:hAnsi="Arial" w:cs="Arial"/>
+                <w:b/>
+                <w:lang w:val="es-MX"/>
+              </w:rPr>
+            </w:pPr>
+          </w:p>
+          <w:p>
+            <w:pPr>
+              <w:spacing w:line="360" w:lineRule="auto"/>
+              <w:rPr>
+                <w:rFonts w:ascii="Arial" w:hAnsi="Arial" w:cs="Arial"/>
+                <w:b/>
+                <w:lang w:val="es-MX"/>
+              </w:rPr>
+            </w:pPr>
+          </w:p>
+          <w:p>
+            <w:pPr>
+              <w:spacing w:line="360" w:lineRule="auto"/>
+              <w:rPr>
+                <w:rFonts w:ascii="Arial" w:hAnsi="Arial" w:cs="Arial"/>
+                <w:b/>
+                <w:lang w:val="es-MX"/>
+              </w:rPr>
+            </w:pPr>
+          </w:p>
+          <w:p>
+            <w:pPr>
+              <w:spacing w:line="360" w:lineRule="auto"/>
+              <w:rPr>
+                <w:rFonts w:ascii="Arial" w:hAnsi="Arial" w:cs="Arial"/>
+                <w:b/>
+                <w:lang w:val="es-MX"/>
+              </w:rPr>
+            </w:pPr>
+          </w:p>
+          <w:p>
+            <w:pPr>
+              <w:spacing w:line="360" w:lineRule="auto"/>
+              <w:rPr>
+                <w:rFonts w:ascii="Arial" w:hAnsi="Arial" w:cs="Arial"/>
+                <w:b/>
+                <w:lang w:val="es-MX"/>
+              </w:rPr>
+            </w:pPr>
+          </w:p>
+          <w:p>
+            <w:pPr>
+              <w:spacing w:line="360" w:lineRule="auto"/>
+              <w:rPr>
+                <w:rFonts w:ascii="Arial" w:hAnsi="Arial" w:cs="Arial"/>
+                <w:b/>
+                <w:lang w:val="es-MX"/>
+              </w:rPr>
+            </w:pPr>
+          </w:p>
+          <w:p>
+            <w:pPr>
+              <w:spacing w:line="360" w:lineRule="auto"/>
+              <w:rPr>
+                <w:rFonts w:ascii="Arial" w:hAnsi="Arial" w:cs="Arial"/>
+                <w:b/>
+                <w:lang w:val="es-MX"/>
+              </w:rPr>
+            </w:pPr>
+          </w:p>
+          <w:p>
+            <w:pPr>
+              <w:spacing w:line="360" w:lineRule="auto"/>
+              <w:rPr>
+                <w:rFonts w:ascii="Arial" w:hAnsi="Arial" w:cs="Arial"/>
+                <w:b/>
+                <w:lang w:val="es-MX"/>
+              </w:rPr>
+            </w:pPr>
+          </w:p>
+          <w:p>
+            <w:pPr>
+              <w:spacing w:line="360" w:lineRule="auto"/>
+              <w:rPr>
+                <w:rFonts w:ascii="Arial" w:hAnsi="Arial" w:cs="Arial"/>
+                <w:b/>
+                <w:lang w:val="es-MX"/>
+              </w:rPr>
+            </w:pPr>
+          </w:p>
+          <w:p>
+            <w:pPr>
+              <w:spacing w:line="360" w:lineRule="auto"/>
+              <w:rPr>
+                <w:rFonts w:ascii="Arial" w:hAnsi="Arial" w:cs="Arial"/>
+                <w:b/>
+                <w:lang w:val="es-MX"/>
+              </w:rPr>
+            </w:pPr>
+          </w:p>
+          <w:p>
+            <w:pPr>
+              <w:spacing w:line="360" w:lineRule="auto"/>
+              <w:rPr>
+                <w:rFonts w:ascii="Arial" w:hAnsi="Arial" w:cs="Arial"/>
+                <w:b/>
+                <w:lang w:val="es-MX"/>
+              </w:rPr>
+            </w:pPr>
+          </w:p>
+          <w:p>
+            <w:pPr>
+              <w:spacing w:line="360" w:lineRule="auto"/>
+              <w:rPr>
+                <w:rFonts w:ascii="Arial" w:hAnsi="Arial" w:cs="Arial"/>
+                <w:bCs/>
                 <w:lang w:val="es-MX"/>
               </w:rPr>
             </w:pPr>
@@ -1531,14 +1573,31 @@
                 <w:b/>
                 <w:lang w:val="es-MX"/>
               </w:rPr>
-              <w:lastRenderedPageBreak/>
               <w:t>Lugar:</w:t>
             </w:r>
           </w:p>
-        </w:tc>
-        <w:tc>
-          <w:tcPr>
-            <w:tcW w:w="1083" w:type="pct"/>
+          <w:p>
+            <w:pPr>
+              <w:spacing w:line="360" w:lineRule="auto"/>
+              <w:rPr>
+                <w:rFonts w:ascii="Arial" w:hAnsi="Arial" w:cs="Arial"/>
+                <w:bCs/>
+                <w:lang w:val="es-MX"/>
+              </w:rPr>
+            </w:pPr>
+            <w:r>
+              <w:rPr>
+                <w:rFonts w:ascii="Arial" w:hAnsi="Arial" w:cs="Arial"/>
+                <w:bCs/>
+                <w:lang w:val="es-MX"/>
+              </w:rPr>
+              <w:t>F103</w:t>
+            </w:r>
+          </w:p>
+        </w:tc>
+        <w:tc>
+          <w:tcPr>
+            <w:tcW w:w="1084" w:type="pct"/>
           </w:tcPr>
           <w:p>
             <w:pPr>
@@ -1563,10 +1622,18 @@
               <w:spacing w:line="360" w:lineRule="auto"/>
               <w:rPr>
                 <w:rFonts w:ascii="Arial" w:hAnsi="Arial" w:cs="Arial"/>
-                <w:b/>
-                <w:lang w:val="es-MX"/>
-              </w:rPr>
-            </w:pPr>
+                <w:bCs/>
+                <w:lang w:val="es-MX"/>
+              </w:rPr>
+            </w:pPr>
+            <w:r>
+              <w:rPr>
+                <w:rFonts w:ascii="Arial" w:hAnsi="Arial" w:cs="Arial"/>
+                <w:bCs/>
+                <w:lang w:val="es-MX"/>
+              </w:rPr>
+              <w:t>11:00</w:t>
+            </w:r>
           </w:p>
         </w:tc>
         <w:tc>
@@ -1591,6 +1658,24 @@
               <w:t>Hora de conclusión:</w:t>
             </w:r>
           </w:p>
+          <w:p>
+            <w:pPr>
+              <w:spacing w:line="360" w:lineRule="auto"/>
+              <w:rPr>
+                <w:rFonts w:ascii="Arial" w:hAnsi="Arial" w:cs="Arial"/>
+                <w:bCs/>
+                <w:lang w:val="es-MX"/>
+              </w:rPr>
+            </w:pPr>
+            <w:r>
+              <w:rPr>
+                <w:rFonts w:ascii="Arial" w:hAnsi="Arial" w:cs="Arial"/>
+                <w:bCs/>
+                <w:lang w:val="es-MX"/>
+              </w:rPr>
+              <w:t>11:40</w:t>
+            </w:r>
+          </w:p>
         </w:tc>
         <w:tc>
           <w:tcPr>
@@ -1627,46 +1712,21 @@
               <w:spacing w:line="360" w:lineRule="auto"/>
               <w:rPr>
                 <w:rFonts w:ascii="Arial" w:hAnsi="Arial" w:cs="Arial"/>
-                <w:b/>
-                <w:lang w:val="es-MX"/>
-              </w:rPr>
-            </w:pPr>
+                <w:bCs/>
+                <w:lang w:val="es-MX"/>
+              </w:rPr>
+            </w:pPr>
+            <w:r>
+              <w:rPr>
+                <w:rFonts w:ascii="Arial" w:hAnsi="Arial" w:cs="Arial"/>
+                <w:bCs/>
+                <w:lang w:val="es-MX"/>
+              </w:rPr>
+              <w:t>26/07/2022</w:t>
+            </w:r>
           </w:p>
         </w:tc>
       </w:tr>
-    </w:tbl>
-    <w:p>
-      <w:pPr>
-        <w:spacing w:line="360" w:lineRule="auto"/>
-        <w:rPr>
-          <w:rFonts w:ascii="Arial" w:hAnsi="Arial" w:cs="Arial"/>
-          <w:b/>
-          <w:lang w:val="es-MX"/>
-        </w:rPr>
-      </w:pPr>
-    </w:p>
-    <w:p>
-      <w:pPr>
-        <w:spacing w:line="360" w:lineRule="auto"/>
-        <w:rPr>
-          <w:rFonts w:ascii="Arial" w:hAnsi="Arial" w:cs="Arial"/>
-          <w:b/>
-          <w:lang w:val="es-MX"/>
-        </w:rPr>
-      </w:pPr>
-    </w:p>
-    <w:tbl>
-      <w:tblPr>
-        <w:tblStyle w:val="Tablaconcuadrcula"/>
-        <w:tblW w:w="5000" w:type="pct"/>
-        <w:tblLook w:val="04A0" w:firstRow="1" w:lastRow="0" w:firstColumn="1" w:lastColumn="0" w:noHBand="0" w:noVBand="1"/>
-      </w:tblPr>
-      <w:tblGrid>
-        <w:gridCol w:w="2683"/>
-        <w:gridCol w:w="2087"/>
-        <w:gridCol w:w="2420"/>
-        <w:gridCol w:w="2438"/>
-      </w:tblGrid>
       <w:tr>
         <w:trPr>
           <w:trHeight w:val="346"/>
@@ -1691,6 +1751,7 @@
                 <w:b/>
                 <w:lang w:val="es-MX"/>
               </w:rPr>
+              <w:lastRenderedPageBreak/>
               <w:t xml:space="preserve">Reunión N.º </w:t>
             </w:r>
             <w:r>
@@ -1713,7 +1774,7 @@
               <w:spacing w:line="360" w:lineRule="auto"/>
               <w:rPr>
                 <w:rFonts w:ascii="Arial" w:hAnsi="Arial" w:cs="Arial"/>
-                <w:b/>
+                <w:bCs/>
                 <w:lang w:val="es-MX"/>
               </w:rPr>
             </w:pPr>
@@ -1724,6 +1785,22 @@
                 <w:lang w:val="es-MX"/>
               </w:rPr>
               <w:t>Fecha:</w:t>
+            </w:r>
+            <w:r>
+              <w:rPr>
+                <w:rFonts w:ascii="Arial" w:hAnsi="Arial" w:cs="Arial"/>
+                <w:b/>
+                <w:lang w:val="es-MX"/>
+              </w:rPr>
+              <w:t xml:space="preserve"> </w:t>
+            </w:r>
+            <w:r>
+              <w:rPr>
+                <w:rFonts w:ascii="Arial" w:hAnsi="Arial" w:cs="Arial"/>
+                <w:bCs/>
+                <w:lang w:val="es-MX"/>
+              </w:rPr>
+              <w:t>30/06/2022</w:t>
             </w:r>
           </w:p>
         </w:tc>
@@ -1770,20 +1847,22 @@
               <w:spacing w:line="360" w:lineRule="auto"/>
               <w:rPr>
                 <w:rFonts w:ascii="Arial" w:hAnsi="Arial" w:cs="Arial"/>
-                <w:b/>
-                <w:lang w:val="es-MX"/>
-              </w:rPr>
-            </w:pPr>
-          </w:p>
-          <w:p>
-            <w:pPr>
-              <w:spacing w:line="360" w:lineRule="auto"/>
-              <w:rPr>
-                <w:rFonts w:ascii="Arial" w:hAnsi="Arial" w:cs="Arial"/>
-                <w:b/>
-                <w:lang w:val="es-MX"/>
-              </w:rPr>
-            </w:pPr>
+                <w:bCs/>
+                <w:i/>
+                <w:iCs/>
+                <w:lang w:val="es-MX"/>
+              </w:rPr>
+            </w:pPr>
+            <w:r>
+              <w:rPr>
+                <w:rFonts w:ascii="Arial" w:hAnsi="Arial" w:cs="Arial"/>
+                <w:bCs/>
+                <w:i/>
+                <w:iCs/>
+                <w:lang w:val="es-MX"/>
+              </w:rPr>
+              <w:t>Las observaciones están en los comentarios del documento Word</w:t>
+            </w:r>
           </w:p>
           <w:p>
             <w:pPr>
@@ -1928,10 +2007,22 @@
               <w:spacing w:line="360" w:lineRule="auto"/>
               <w:rPr>
                 <w:rFonts w:ascii="Arial" w:hAnsi="Arial" w:cs="Arial"/>
-                <w:b/>
-                <w:lang w:val="es-MX"/>
-              </w:rPr>
-            </w:pPr>
+                <w:bCs/>
+                <w:i/>
+                <w:iCs/>
+                <w:lang w:val="es-MX"/>
+              </w:rPr>
+            </w:pPr>
+            <w:r>
+              <w:rPr>
+                <w:rFonts w:ascii="Arial" w:hAnsi="Arial" w:cs="Arial"/>
+                <w:bCs/>
+                <w:i/>
+                <w:iCs/>
+                <w:lang w:val="es-MX"/>
+              </w:rPr>
+              <w:t>Corregir las observaciones de los comentarios de Word</w:t>
+            </w:r>
           </w:p>
           <w:p>
             <w:pPr>
@@ -2088,10 +2179,27 @@
                 <w:b/>
                 <w:lang w:val="es-MX"/>
               </w:rPr>
-              <w:lastRenderedPageBreak/>
               <w:t>Lugar:</w:t>
             </w:r>
           </w:p>
+          <w:p>
+            <w:pPr>
+              <w:spacing w:line="360" w:lineRule="auto"/>
+              <w:rPr>
+                <w:rFonts w:ascii="Arial" w:hAnsi="Arial" w:cs="Arial"/>
+                <w:b/>
+                <w:lang w:val="es-MX"/>
+              </w:rPr>
+            </w:pPr>
+            <w:r>
+              <w:rPr>
+                <w:rFonts w:ascii="Arial" w:hAnsi="Arial" w:cs="Arial"/>
+                <w:bCs/>
+                <w:lang w:val="es-MX"/>
+              </w:rPr>
+              <w:t>F103</w:t>
+            </w:r>
+          </w:p>
         </w:tc>
         <w:tc>
           <w:tcPr>
@@ -2124,6 +2232,14 @@
                 <w:lang w:val="es-MX"/>
               </w:rPr>
             </w:pPr>
+            <w:r>
+              <w:rPr>
+                <w:rFonts w:ascii="Arial" w:hAnsi="Arial" w:cs="Arial"/>
+                <w:bCs/>
+                <w:lang w:val="es-MX"/>
+              </w:rPr>
+              <w:t>11:00</w:t>
+            </w:r>
           </w:p>
         </w:tc>
         <w:tc>
@@ -2148,6 +2264,24 @@
               <w:t>Hora de conclusión:</w:t>
             </w:r>
           </w:p>
+          <w:p>
+            <w:pPr>
+              <w:spacing w:line="360" w:lineRule="auto"/>
+              <w:rPr>
+                <w:rFonts w:ascii="Arial" w:hAnsi="Arial" w:cs="Arial"/>
+                <w:b/>
+                <w:lang w:val="es-MX"/>
+              </w:rPr>
+            </w:pPr>
+            <w:r>
+              <w:rPr>
+                <w:rFonts w:ascii="Arial" w:hAnsi="Arial" w:cs="Arial"/>
+                <w:bCs/>
+                <w:lang w:val="es-MX"/>
+              </w:rPr>
+              <w:t>11:40</w:t>
+            </w:r>
+          </w:p>
         </w:tc>
         <w:tc>
           <w:tcPr>
@@ -2188,6 +2322,14 @@
                 <w:lang w:val="es-MX"/>
               </w:rPr>
             </w:pPr>
+            <w:r>
+              <w:rPr>
+                <w:rFonts w:ascii="Arial" w:hAnsi="Arial" w:cs="Arial"/>
+                <w:bCs/>
+                <w:lang w:val="es-MX"/>
+              </w:rPr>
+              <w:t>26/07/2022</w:t>
+            </w:r>
           </w:p>
         </w:tc>
       </w:tr>
@@ -2247,6 +2389,7 @@
                 <w:b/>
                 <w:lang w:val="es-MX"/>
               </w:rPr>
+              <w:lastRenderedPageBreak/>
               <w:t xml:space="preserve">Reunión N.º </w:t>
             </w:r>
             <w:r>
@@ -2308,7 +2451,6 @@
                 <w:b/>
                 <w:lang w:val="es-MX"/>
               </w:rPr>
-              <w:lastRenderedPageBreak/>
               <w:t>OBSERVACIONES/RECOMENDACIONES:</w:t>
             </w:r>
           </w:p>
@@ -7151,7 +7293,7 @@
 </file>
 
 <file path=word/endnotes.xml><?xml version="1.0" encoding="utf-8"?>
-<w:endnotes xmlns:wpc="http://schemas.microsoft.com/office/word/2010/wordprocessingCanvas" xmlns:mc="http://schemas.openxmlformats.org/markup-compatibility/2006" xmlns:o="urn:schemas-microsoft-com:office:office" xmlns:r="http://schemas.openxmlformats.org/officeDocument/2006/relationships" xmlns:m="http://schemas.openxmlformats.org/officeDocument/2006/math" xmlns:v="urn:schemas-microsoft-com:vml" xmlns:wp14="http://schemas.microsoft.com/office/word/2010/wordprocessingDrawing" xmlns:wp="http://schemas.openxmlformats.org/drawingml/2006/wordprocessingDrawing" xmlns:w10="urn:schemas-microsoft-com:office:word" xmlns:w="http://schemas.openxmlformats.org/wordprocessingml/2006/main" xmlns:w14="http://schemas.microsoft.com/office/word/2010/wordml" xmlns:w15="http://schemas.microsoft.com/office/word/2012/wordml" xmlns:wpg="http://schemas.microsoft.com/office/word/2010/wordprocessingGroup" xmlns:wpi="http://schemas.microsoft.com/office/word/2010/wordprocessingInk" xmlns:wne="http://schemas.microsoft.com/office/word/2006/wordml" xmlns:wps="http://schemas.microsoft.com/office/word/2010/wordprocessingShape" mc:Ignorable="w14 w15 wp14">
+<w:endnotes xmlns:wpc="http://schemas.microsoft.com/office/word/2010/wordprocessingCanvas" xmlns:cx="http://schemas.microsoft.com/office/drawing/2014/chartex" xmlns:cx1="http://schemas.microsoft.com/office/drawing/2015/9/8/chartex" xmlns:cx2="http://schemas.microsoft.com/office/drawing/2015/10/21/chartex" xmlns:cx3="http://schemas.microsoft.com/office/drawing/2016/5/9/chartex" xmlns:cx4="http://schemas.microsoft.com/office/drawing/2016/5/10/chartex" xmlns:cx5="http://schemas.microsoft.com/office/drawing/2016/5/11/chartex" xmlns:cx6="http://schemas.microsoft.com/office/drawing/2016/5/12/chartex" xmlns:cx7="http://schemas.microsoft.com/office/drawing/2016/5/13/chartex" xmlns:cx8="http://schemas.microsoft.com/office/drawing/2016/5/14/chartex" xmlns:mc="http://schemas.openxmlformats.org/markup-compatibility/2006" xmlns:aink="http://schemas.microsoft.com/office/drawing/2016/ink" xmlns:am3d="http://schemas.microsoft.com/office/drawing/2017/model3d" xmlns:o="urn:schemas-microsoft-com:office:office" xmlns:oel="http://schemas.microsoft.com/office/2019/extlst" xmlns:r="http://schemas.openxmlformats.org/officeDocument/2006/relationships" xmlns:m="http://schemas.openxmlformats.org/officeDocument/2006/math" xmlns:v="urn:schemas-microsoft-com:vml" xmlns:wp14="http://schemas.microsoft.com/office/word/2010/wordprocessingDrawing" xmlns:wp="http://schemas.openxmlformats.org/drawingml/2006/wordprocessingDrawing" xmlns:w10="urn:schemas-microsoft-com:office:word" xmlns:w="http://schemas.openxmlformats.org/wordprocessingml/2006/main" xmlns:w14="http://schemas.microsoft.com/office/word/2010/wordml" xmlns:w15="http://schemas.microsoft.com/office/word/2012/wordml" xmlns:w16cex="http://schemas.microsoft.com/office/word/2018/wordml/cex" xmlns:w16cid="http://schemas.microsoft.com/office/word/2016/wordml/cid" xmlns:w16="http://schemas.microsoft.com/office/word/2018/wordml" xmlns:w16sdtdh="http://schemas.microsoft.com/office/word/2020/wordml/sdtdatahash" xmlns:w16se="http://schemas.microsoft.com/office/word/2015/wordml/symex" xmlns:wpg="http://schemas.microsoft.com/office/word/2010/wordprocessingGroup" xmlns:wpi="http://schemas.microsoft.com/office/word/2010/wordprocessingInk" xmlns:wne="http://schemas.microsoft.com/office/word/2006/wordml" xmlns:wps="http://schemas.microsoft.com/office/word/2010/wordprocessingShape" mc:Ignorable="w14 w15 w16se w16cid w16 w16cex w16sdtdh wp14">
   <w:endnote w:type="separator" w:id="-1">
     <w:p>
       <w:pPr>
@@ -7176,7 +7318,7 @@
 </file>
 
 <file path=word/footnotes.xml><?xml version="1.0" encoding="utf-8"?>
-<w:footnotes xmlns:wpc="http://schemas.microsoft.com/office/word/2010/wordprocessingCanvas" xmlns:mc="http://schemas.openxmlformats.org/markup-compatibility/2006" xmlns:o="urn:schemas-microsoft-com:office:office" xmlns:r="http://schemas.openxmlformats.org/officeDocument/2006/relationships" xmlns:m="http://schemas.openxmlformats.org/officeDocument/2006/math" xmlns:v="urn:schemas-microsoft-com:vml" xmlns:wp14="http://schemas.microsoft.com/office/word/2010/wordprocessingDrawing" xmlns:wp="http://schemas.openxmlformats.org/drawingml/2006/wordprocessingDrawing" xmlns:w10="urn:schemas-microsoft-com:office:word" xmlns:w="http://schemas.openxmlformats.org/wordprocessingml/2006/main" xmlns:w14="http://schemas.microsoft.com/office/word/2010/wordml" xmlns:w15="http://schemas.microsoft.com/office/word/2012/wordml" xmlns:wpg="http://schemas.microsoft.com/office/word/2010/wordprocessingGroup" xmlns:wpi="http://schemas.microsoft.com/office/word/2010/wordprocessingInk" xmlns:wne="http://schemas.microsoft.com/office/word/2006/wordml" xmlns:wps="http://schemas.microsoft.com/office/word/2010/wordprocessingShape" mc:Ignorable="w14 w15 wp14">
+<w:footnotes xmlns:wpc="http://schemas.microsoft.com/office/word/2010/wordprocessingCanvas" xmlns:cx="http://schemas.microsoft.com/office/drawing/2014/chartex" xmlns:cx1="http://schemas.microsoft.com/office/drawing/2015/9/8/chartex" xmlns:cx2="http://schemas.microsoft.com/office/drawing/2015/10/21/chartex" xmlns:cx3="http://schemas.microsoft.com/office/drawing/2016/5/9/chartex" xmlns:cx4="http://schemas.microsoft.com/office/drawing/2016/5/10/chartex" xmlns:cx5="http://schemas.microsoft.com/office/drawing/2016/5/11/chartex" xmlns:cx6="http://schemas.microsoft.com/office/drawing/2016/5/12/chartex" xmlns:cx7="http://schemas.microsoft.com/office/drawing/2016/5/13/chartex" xmlns:cx8="http://schemas.microsoft.com/office/drawing/2016/5/14/chartex" xmlns:mc="http://schemas.openxmlformats.org/markup-compatibility/2006" xmlns:aink="http://schemas.microsoft.com/office/drawing/2016/ink" xmlns:am3d="http://schemas.microsoft.com/office/drawing/2017/model3d" xmlns:o="urn:schemas-microsoft-com:office:office" xmlns:oel="http://schemas.microsoft.com/office/2019/extlst" xmlns:r="http://schemas.openxmlformats.org/officeDocument/2006/relationships" xmlns:m="http://schemas.openxmlformats.org/officeDocument/2006/math" xmlns:v="urn:schemas-microsoft-com:vml" xmlns:wp14="http://schemas.microsoft.com/office/word/2010/wordprocessingDrawing" xmlns:wp="http://schemas.openxmlformats.org/drawingml/2006/wordprocessingDrawing" xmlns:w10="urn:schemas-microsoft-com:office:word" xmlns:w="http://schemas.openxmlformats.org/wordprocessingml/2006/main" xmlns:w14="http://schemas.microsoft.com/office/word/2010/wordml" xmlns:w15="http://schemas.microsoft.com/office/word/2012/wordml" xmlns:w16cex="http://schemas.microsoft.com/office/word/2018/wordml/cex" xmlns:w16cid="http://schemas.microsoft.com/office/word/2016/wordml/cid" xmlns:w16="http://schemas.microsoft.com/office/word/2018/wordml" xmlns:w16sdtdh="http://schemas.microsoft.com/office/word/2020/wordml/sdtdatahash" xmlns:w16se="http://schemas.microsoft.com/office/word/2015/wordml/symex" xmlns:wpg="http://schemas.microsoft.com/office/word/2010/wordprocessingGroup" xmlns:wpi="http://schemas.microsoft.com/office/word/2010/wordprocessingInk" xmlns:wne="http://schemas.microsoft.com/office/word/2006/wordml" xmlns:wps="http://schemas.microsoft.com/office/word/2010/wordprocessingShape" mc:Ignorable="w14 w15 w16se w16cid w16 w16cex w16sdtdh wp14">
   <w:footnote w:type="separator" w:id="-1">
     <w:p>
       <w:pPr>
@@ -7201,7 +7343,7 @@
 </file>
 
 <file path=word/header1.xml><?xml version="1.0" encoding="utf-8"?>
-<w:hdr xmlns:wpc="http://schemas.microsoft.com/office/word/2010/wordprocessingCanvas" xmlns:mc="http://schemas.openxmlformats.org/markup-compatibility/2006" xmlns:o="urn:schemas-microsoft-com:office:office" xmlns:r="http://schemas.openxmlformats.org/officeDocument/2006/relationships" xmlns:m="http://schemas.openxmlformats.org/officeDocument/2006/math" xmlns:v="urn:schemas-microsoft-com:vml" xmlns:wp14="http://schemas.microsoft.com/office/word/2010/wordprocessingDrawing" xmlns:wp="http://schemas.openxmlformats.org/drawingml/2006/wordprocessingDrawing" xmlns:w10="urn:schemas-microsoft-com:office:word" xmlns:w="http://schemas.openxmlformats.org/wordprocessingml/2006/main" xmlns:w14="http://schemas.microsoft.com/office/word/2010/wordml" xmlns:w15="http://schemas.microsoft.com/office/word/2012/wordml" xmlns:wpg="http://schemas.microsoft.com/office/word/2010/wordprocessingGroup" xmlns:wpi="http://schemas.microsoft.com/office/word/2010/wordprocessingInk" xmlns:wne="http://schemas.microsoft.com/office/word/2006/wordml" xmlns:wps="http://schemas.microsoft.com/office/word/2010/wordprocessingShape" mc:Ignorable="w14 w15 wp14">
+<w:hdr xmlns:wpc="http://schemas.microsoft.com/office/word/2010/wordprocessingCanvas" xmlns:cx="http://schemas.microsoft.com/office/drawing/2014/chartex" xmlns:cx1="http://schemas.microsoft.com/office/drawing/2015/9/8/chartex" xmlns:cx2="http://schemas.microsoft.com/office/drawing/2015/10/21/chartex" xmlns:cx3="http://schemas.microsoft.com/office/drawing/2016/5/9/chartex" xmlns:cx4="http://schemas.microsoft.com/office/drawing/2016/5/10/chartex" xmlns:cx5="http://schemas.microsoft.com/office/drawing/2016/5/11/chartex" xmlns:cx6="http://schemas.microsoft.com/office/drawing/2016/5/12/chartex" xmlns:cx7="http://schemas.microsoft.com/office/drawing/2016/5/13/chartex" xmlns:cx8="http://schemas.microsoft.com/office/drawing/2016/5/14/chartex" xmlns:mc="http://schemas.openxmlformats.org/markup-compatibility/2006" xmlns:aink="http://schemas.microsoft.com/office/drawing/2016/ink" xmlns:am3d="http://schemas.microsoft.com/office/drawing/2017/model3d" xmlns:o="urn:schemas-microsoft-com:office:office" xmlns:oel="http://schemas.microsoft.com/office/2019/extlst" xmlns:r="http://schemas.openxmlformats.org/officeDocument/2006/relationships" xmlns:m="http://schemas.openxmlformats.org/officeDocument/2006/math" xmlns:v="urn:schemas-microsoft-com:vml" xmlns:wp14="http://schemas.microsoft.com/office/word/2010/wordprocessingDrawing" xmlns:wp="http://schemas.openxmlformats.org/drawingml/2006/wordprocessingDrawing" xmlns:w10="urn:schemas-microsoft-com:office:word" xmlns:w="http://schemas.openxmlformats.org/wordprocessingml/2006/main" xmlns:w14="http://schemas.microsoft.com/office/word/2010/wordml" xmlns:w15="http://schemas.microsoft.com/office/word/2012/wordml" xmlns:w16cex="http://schemas.microsoft.com/office/word/2018/wordml/cex" xmlns:w16cid="http://schemas.microsoft.com/office/word/2016/wordml/cid" xmlns:w16="http://schemas.microsoft.com/office/word/2018/wordml" xmlns:w16sdtdh="http://schemas.microsoft.com/office/word/2020/wordml/sdtdatahash" xmlns:w16se="http://schemas.microsoft.com/office/word/2015/wordml/symex" xmlns:wpg="http://schemas.microsoft.com/office/word/2010/wordprocessingGroup" xmlns:wpi="http://schemas.microsoft.com/office/word/2010/wordprocessingInk" xmlns:wne="http://schemas.microsoft.com/office/word/2006/wordml" xmlns:wps="http://schemas.microsoft.com/office/word/2010/wordprocessingShape" mc:Ignorable="w14 w15 w16se w16cid w16 w16cex w16sdtdh wp14">
   <w:p>
     <w:pPr>
       <w:pStyle w:val="Encabezado"/>
@@ -7325,8 +7467,8 @@
 </file>
 
 <file path=word/numbering.xml><?xml version="1.0" encoding="utf-8"?>
-<w:numbering xmlns:wpc="http://schemas.microsoft.com/office/word/2010/wordprocessingCanvas" xmlns:mc="http://schemas.openxmlformats.org/markup-compatibility/2006" xmlns:o="urn:schemas-microsoft-com:office:office" xmlns:r="http://schemas.openxmlformats.org/officeDocument/2006/relationships" xmlns:m="http://schemas.openxmlformats.org/officeDocument/2006/math" xmlns:v="urn:schemas-microsoft-com:vml" xmlns:wp14="http://schemas.microsoft.com/office/word/2010/wordprocessingDrawing" xmlns:wp="http://schemas.openxmlformats.org/drawingml/2006/wordprocessingDrawing" xmlns:w10="urn:schemas-microsoft-com:office:word" xmlns:w="http://schemas.openxmlformats.org/wordprocessingml/2006/main" xmlns:w14="http://schemas.microsoft.com/office/word/2010/wordml" xmlns:w15="http://schemas.microsoft.com/office/word/2012/wordml" xmlns:wpg="http://schemas.microsoft.com/office/word/2010/wordprocessingGroup" xmlns:wpi="http://schemas.microsoft.com/office/word/2010/wordprocessingInk" xmlns:wne="http://schemas.microsoft.com/office/word/2006/wordml" xmlns:wps="http://schemas.microsoft.com/office/word/2010/wordprocessingShape" mc:Ignorable="w14 w15 wp14">
-  <w:abstractNum w:abstractNumId="0">
+<w:numbering xmlns:wpc="http://schemas.microsoft.com/office/word/2010/wordprocessingCanvas" xmlns:cx="http://schemas.microsoft.com/office/drawing/2014/chartex" xmlns:cx1="http://schemas.microsoft.com/office/drawing/2015/9/8/chartex" xmlns:cx2="http://schemas.microsoft.com/office/drawing/2015/10/21/chartex" xmlns:cx3="http://schemas.microsoft.com/office/drawing/2016/5/9/chartex" xmlns:cx4="http://schemas.microsoft.com/office/drawing/2016/5/10/chartex" xmlns:cx5="http://schemas.microsoft.com/office/drawing/2016/5/11/chartex" xmlns:cx6="http://schemas.microsoft.com/office/drawing/2016/5/12/chartex" xmlns:cx7="http://schemas.microsoft.com/office/drawing/2016/5/13/chartex" xmlns:cx8="http://schemas.microsoft.com/office/drawing/2016/5/14/chartex" xmlns:mc="http://schemas.openxmlformats.org/markup-compatibility/2006" xmlns:aink="http://schemas.microsoft.com/office/drawing/2016/ink" xmlns:am3d="http://schemas.microsoft.com/office/drawing/2017/model3d" xmlns:o="urn:schemas-microsoft-com:office:office" xmlns:oel="http://schemas.microsoft.com/office/2019/extlst" xmlns:r="http://schemas.openxmlformats.org/officeDocument/2006/relationships" xmlns:m="http://schemas.openxmlformats.org/officeDocument/2006/math" xmlns:v="urn:schemas-microsoft-com:vml" xmlns:wp14="http://schemas.microsoft.com/office/word/2010/wordprocessingDrawing" xmlns:wp="http://schemas.openxmlformats.org/drawingml/2006/wordprocessingDrawing" xmlns:w10="urn:schemas-microsoft-com:office:word" xmlns:w="http://schemas.openxmlformats.org/wordprocessingml/2006/main" xmlns:w14="http://schemas.microsoft.com/office/word/2010/wordml" xmlns:w15="http://schemas.microsoft.com/office/word/2012/wordml" xmlns:w16cex="http://schemas.microsoft.com/office/word/2018/wordml/cex" xmlns:w16cid="http://schemas.microsoft.com/office/word/2016/wordml/cid" xmlns:w16="http://schemas.microsoft.com/office/word/2018/wordml" xmlns:w16sdtdh="http://schemas.microsoft.com/office/word/2020/wordml/sdtdatahash" xmlns:w16se="http://schemas.microsoft.com/office/word/2015/wordml/symex" xmlns:wpg="http://schemas.microsoft.com/office/word/2010/wordprocessingGroup" xmlns:wpi="http://schemas.microsoft.com/office/word/2010/wordprocessingInk" xmlns:wne="http://schemas.microsoft.com/office/word/2006/wordml" xmlns:wps="http://schemas.microsoft.com/office/word/2010/wordprocessingShape" mc:Ignorable="w14 w15 w16se w16cid w16 w16cex w16sdtdh wp14">
+  <w:abstractNum w:abstractNumId="0" w15:restartNumberingAfterBreak="0">
     <w:nsid w:val="0C5668BF"/>
     <w:multiLevelType w:val="hybridMultilevel"/>
     <w:tmpl w:val="FC308B44"/>
@@ -7336,7 +7478,7 @@
       <w:lvlText w:val="%1."/>
       <w:lvlJc w:val="left"/>
       <w:pPr>
-        <w:ind w:left="294" w:hanging="720"/>
+        <w:ind w:left="744" w:hanging="720"/>
       </w:pPr>
       <w:rPr>
         <w:rFonts w:hint="default"/>
@@ -7348,7 +7490,7 @@
       <w:lvlText w:val="%2."/>
       <w:lvlJc w:val="left"/>
       <w:pPr>
-        <w:ind w:left="654" w:hanging="360"/>
+        <w:ind w:left="1104" w:hanging="360"/>
       </w:pPr>
     </w:lvl>
     <w:lvl w:ilvl="2" w:tplc="0C0A001B" w:tentative="1">
@@ -7357,7 +7499,7 @@
       <w:lvlText w:val="%3."/>
       <w:lvlJc w:val="right"/>
       <w:pPr>
-        <w:ind w:left="1374" w:hanging="180"/>
+        <w:ind w:left="1824" w:hanging="180"/>
       </w:pPr>
     </w:lvl>
     <w:lvl w:ilvl="3" w:tplc="0C0A000F" w:tentative="1">
@@ -7366,7 +7508,7 @@
       <w:lvlText w:val="%4."/>
       <w:lvlJc w:val="left"/>
       <w:pPr>
-        <w:ind w:left="2094" w:hanging="360"/>
+        <w:ind w:left="2544" w:hanging="360"/>
       </w:pPr>
     </w:lvl>
     <w:lvl w:ilvl="4" w:tplc="0C0A0019" w:tentative="1">
@@ -7375,7 +7517,7 @@
       <w:lvlText w:val="%5."/>
       <w:lvlJc w:val="left"/>
       <w:pPr>
-        <w:ind w:left="2814" w:hanging="360"/>
+        <w:ind w:left="3264" w:hanging="360"/>
       </w:pPr>
     </w:lvl>
     <w:lvl w:ilvl="5" w:tplc="0C0A001B" w:tentative="1">
@@ -7384,7 +7526,7 @@
       <w:lvlText w:val="%6."/>
       <w:lvlJc w:val="right"/>
       <w:pPr>
-        <w:ind w:left="3534" w:hanging="180"/>
+        <w:ind w:left="3984" w:hanging="180"/>
       </w:pPr>
     </w:lvl>
     <w:lvl w:ilvl="6" w:tplc="0C0A000F" w:tentative="1">
@@ -7393,7 +7535,7 @@
       <w:lvlText w:val="%7."/>
       <w:lvlJc w:val="left"/>
       <w:pPr>
-        <w:ind w:left="4254" w:hanging="360"/>
+        <w:ind w:left="4704" w:hanging="360"/>
       </w:pPr>
     </w:lvl>
     <w:lvl w:ilvl="7" w:tplc="0C0A0019" w:tentative="1">
@@ -7402,7 +7544,7 @@
       <w:lvlText w:val="%8."/>
       <w:lvlJc w:val="left"/>
       <w:pPr>
-        <w:ind w:left="4974" w:hanging="360"/>
+        <w:ind w:left="5424" w:hanging="360"/>
       </w:pPr>
     </w:lvl>
     <w:lvl w:ilvl="8" w:tplc="0C0A001B" w:tentative="1">
@@ -7411,11 +7553,101 @@
       <w:lvlText w:val="%9."/>
       <w:lvlJc w:val="right"/>
       <w:pPr>
-        <w:ind w:left="5694" w:hanging="180"/>
+        <w:ind w:left="6144" w:hanging="180"/>
       </w:pPr>
     </w:lvl>
   </w:abstractNum>
-  <w:abstractNum w:abstractNumId="1">
+  <w:abstractNum w:abstractNumId="1" w15:restartNumberingAfterBreak="0">
+    <w:nsid w:val="26E67437"/>
+    <w:multiLevelType w:val="hybridMultilevel"/>
+    <w:tmpl w:val="9BD0F158"/>
+    <w:lvl w:ilvl="0" w:tplc="FFFFFFFF">
+      <w:start w:val="1"/>
+      <w:numFmt w:val="decimal"/>
+      <w:lvlText w:val="%1."/>
+      <w:lvlJc w:val="left"/>
+      <w:pPr>
+        <w:ind w:left="720" w:hanging="360"/>
+      </w:pPr>
+      <w:rPr>
+        <w:b w:val="0"/>
+        <w:bCs/>
+      </w:rPr>
+    </w:lvl>
+    <w:lvl w:ilvl="1" w:tplc="FFFFFFFF" w:tentative="1">
+      <w:start w:val="1"/>
+      <w:numFmt w:val="lowerLetter"/>
+      <w:lvlText w:val="%2."/>
+      <w:lvlJc w:val="left"/>
+      <w:pPr>
+        <w:ind w:left="1440" w:hanging="360"/>
+      </w:pPr>
+    </w:lvl>
+    <w:lvl w:ilvl="2" w:tplc="FFFFFFFF" w:tentative="1">
+      <w:start w:val="1"/>
+      <w:numFmt w:val="lowerRoman"/>
+      <w:lvlText w:val="%3."/>
+      <w:lvlJc w:val="right"/>
+      <w:pPr>
+        <w:ind w:left="2160" w:hanging="180"/>
+      </w:pPr>
+    </w:lvl>
+    <w:lvl w:ilvl="3" w:tplc="FFFFFFFF" w:tentative="1">
+      <w:start w:val="1"/>
+      <w:numFmt w:val="decimal"/>
+      <w:lvlText w:val="%4."/>
+      <w:lvlJc w:val="left"/>
+      <w:pPr>
+        <w:ind w:left="2880" w:hanging="360"/>
+      </w:pPr>
+    </w:lvl>
+    <w:lvl w:ilvl="4" w:tplc="FFFFFFFF" w:tentative="1">
+      <w:start w:val="1"/>
+      <w:numFmt w:val="lowerLetter"/>
+      <w:lvlText w:val="%5."/>
+      <w:lvlJc w:val="left"/>
+      <w:pPr>
+        <w:ind w:left="3600" w:hanging="360"/>
+      </w:pPr>
+    </w:lvl>
+    <w:lvl w:ilvl="5" w:tplc="FFFFFFFF" w:tentative="1">
+      <w:start w:val="1"/>
+      <w:numFmt w:val="lowerRoman"/>
+      <w:lvlText w:val="%6."/>
+      <w:lvlJc w:val="right"/>
+      <w:pPr>
+        <w:ind w:left="4320" w:hanging="180"/>
+      </w:pPr>
+    </w:lvl>
+    <w:lvl w:ilvl="6" w:tplc="FFFFFFFF" w:tentative="1">
+      <w:start w:val="1"/>
+      <w:numFmt w:val="decimal"/>
+      <w:lvlText w:val="%7."/>
+      <w:lvlJc w:val="left"/>
+      <w:pPr>
+        <w:ind w:left="5040" w:hanging="360"/>
+      </w:pPr>
+    </w:lvl>
+    <w:lvl w:ilvl="7" w:tplc="FFFFFFFF" w:tentative="1">
+      <w:start w:val="1"/>
+      <w:numFmt w:val="lowerLetter"/>
+      <w:lvlText w:val="%8."/>
+      <w:lvlJc w:val="left"/>
+      <w:pPr>
+        <w:ind w:left="5760" w:hanging="360"/>
+      </w:pPr>
+    </w:lvl>
+    <w:lvl w:ilvl="8" w:tplc="FFFFFFFF" w:tentative="1">
+      <w:start w:val="1"/>
+      <w:numFmt w:val="lowerRoman"/>
+      <w:lvlText w:val="%9."/>
+      <w:lvlJc w:val="right"/>
+      <w:pPr>
+        <w:ind w:left="6480" w:hanging="180"/>
+      </w:pPr>
+    </w:lvl>
+  </w:abstractNum>
+  <w:abstractNum w:abstractNumId="2" w15:restartNumberingAfterBreak="0">
     <w:nsid w:val="272D1EF4"/>
     <w:multiLevelType w:val="hybridMultilevel"/>
     <w:tmpl w:val="16704014"/>
@@ -7528,7 +7760,97 @@
       </w:rPr>
     </w:lvl>
   </w:abstractNum>
-  <w:abstractNum w:abstractNumId="2">
+  <w:abstractNum w:abstractNumId="3" w15:restartNumberingAfterBreak="0">
+    <w:nsid w:val="656E7D1C"/>
+    <w:multiLevelType w:val="hybridMultilevel"/>
+    <w:tmpl w:val="9BD0F158"/>
+    <w:lvl w:ilvl="0" w:tplc="8098D69C">
+      <w:start w:val="1"/>
+      <w:numFmt w:val="decimal"/>
+      <w:lvlText w:val="%1."/>
+      <w:lvlJc w:val="left"/>
+      <w:pPr>
+        <w:ind w:left="720" w:hanging="360"/>
+      </w:pPr>
+      <w:rPr>
+        <w:b w:val="0"/>
+        <w:bCs/>
+      </w:rPr>
+    </w:lvl>
+    <w:lvl w:ilvl="1" w:tplc="04090019" w:tentative="1">
+      <w:start w:val="1"/>
+      <w:numFmt w:val="lowerLetter"/>
+      <w:lvlText w:val="%2."/>
+      <w:lvlJc w:val="left"/>
+      <w:pPr>
+        <w:ind w:left="1440" w:hanging="360"/>
+      </w:pPr>
+    </w:lvl>
+    <w:lvl w:ilvl="2" w:tplc="0409001B" w:tentative="1">
+      <w:start w:val="1"/>
+      <w:numFmt w:val="lowerRoman"/>
+      <w:lvlText w:val="%3."/>
+      <w:lvlJc w:val="right"/>
+      <w:pPr>
+        <w:ind w:left="2160" w:hanging="180"/>
+      </w:pPr>
+    </w:lvl>
+    <w:lvl w:ilvl="3" w:tplc="0409000F" w:tentative="1">
+      <w:start w:val="1"/>
+      <w:numFmt w:val="decimal"/>
+      <w:lvlText w:val="%4."/>
+      <w:lvlJc w:val="left"/>
+      <w:pPr>
+        <w:ind w:left="2880" w:hanging="360"/>
+      </w:pPr>
+    </w:lvl>
+    <w:lvl w:ilvl="4" w:tplc="04090019" w:tentative="1">
+      <w:start w:val="1"/>
+      <w:numFmt w:val="lowerLetter"/>
+      <w:lvlText w:val="%5."/>
+      <w:lvlJc w:val="left"/>
+      <w:pPr>
+        <w:ind w:left="3600" w:hanging="360"/>
+      </w:pPr>
+    </w:lvl>
+    <w:lvl w:ilvl="5" w:tplc="0409001B" w:tentative="1">
+      <w:start w:val="1"/>
+      <w:numFmt w:val="lowerRoman"/>
+      <w:lvlText w:val="%6."/>
+      <w:lvlJc w:val="right"/>
+      <w:pPr>
+        <w:ind w:left="4320" w:hanging="180"/>
+      </w:pPr>
+    </w:lvl>
+    <w:lvl w:ilvl="6" w:tplc="0409000F" w:tentative="1">
+      <w:start w:val="1"/>
+      <w:numFmt w:val="decimal"/>
+      <w:lvlText w:val="%7."/>
+      <w:lvlJc w:val="left"/>
+      <w:pPr>
+        <w:ind w:left="5040" w:hanging="360"/>
+      </w:pPr>
+    </w:lvl>
+    <w:lvl w:ilvl="7" w:tplc="04090019" w:tentative="1">
+      <w:start w:val="1"/>
+      <w:numFmt w:val="lowerLetter"/>
+      <w:lvlText w:val="%8."/>
+      <w:lvlJc w:val="left"/>
+      <w:pPr>
+        <w:ind w:left="5760" w:hanging="360"/>
+      </w:pPr>
+    </w:lvl>
+    <w:lvl w:ilvl="8" w:tplc="0409001B" w:tentative="1">
+      <w:start w:val="1"/>
+      <w:numFmt w:val="lowerRoman"/>
+      <w:lvlText w:val="%9."/>
+      <w:lvlJc w:val="right"/>
+      <w:pPr>
+        <w:ind w:left="6480" w:hanging="180"/>
+      </w:pPr>
+    </w:lvl>
+  </w:abstractNum>
+  <w:abstractNum w:abstractNumId="4" w15:restartNumberingAfterBreak="0">
     <w:nsid w:val="708F63ED"/>
     <w:multiLevelType w:val="hybridMultilevel"/>
     <w:tmpl w:val="FC308B44"/>
@@ -7617,20 +7939,26 @@
       </w:pPr>
     </w:lvl>
   </w:abstractNum>
-  <w:num w:numId="1">
+  <w:num w:numId="1" w16cid:durableId="1027680277">
     <w:abstractNumId w:val="0"/>
   </w:num>
-  <w:num w:numId="2">
+  <w:num w:numId="2" w16cid:durableId="809634462">
+    <w:abstractNumId w:val="4"/>
+  </w:num>
+  <w:num w:numId="3" w16cid:durableId="1869952337">
     <w:abstractNumId w:val="2"/>
   </w:num>
-  <w:num w:numId="3">
+  <w:num w:numId="4" w16cid:durableId="1548492273">
+    <w:abstractNumId w:val="3"/>
+  </w:num>
+  <w:num w:numId="5" w16cid:durableId="771317246">
     <w:abstractNumId w:val="1"/>
   </w:num>
 </w:numbering>
 </file>
 
 <file path=word/styles.xml><?xml version="1.0" encoding="utf-8"?>
-<w:styles xmlns:mc="http://schemas.openxmlformats.org/markup-compatibility/2006" xmlns:r="http://schemas.openxmlformats.org/officeDocument/2006/relationships" xmlns:w="http://schemas.openxmlformats.org/wordprocessingml/2006/main" xmlns:w14="http://schemas.microsoft.com/office/word/2010/wordml" xmlns:w15="http://schemas.microsoft.com/office/word/2012/wordml" mc:Ignorable="w14 w15">
+<w:styles xmlns:mc="http://schemas.openxmlformats.org/markup-compatibility/2006" xmlns:r="http://schemas.openxmlformats.org/officeDocument/2006/relationships" xmlns:w="http://schemas.openxmlformats.org/wordprocessingml/2006/main" xmlns:w14="http://schemas.microsoft.com/office/word/2010/wordml" xmlns:w15="http://schemas.microsoft.com/office/word/2012/wordml" xmlns:w16cex="http://schemas.microsoft.com/office/word/2018/wordml/cex" xmlns:w16cid="http://schemas.microsoft.com/office/word/2016/wordml/cid" xmlns:w16="http://schemas.microsoft.com/office/word/2018/wordml" xmlns:w16sdtdh="http://schemas.microsoft.com/office/word/2020/wordml/sdtdatahash" xmlns:w16se="http://schemas.microsoft.com/office/word/2015/wordml/symex" mc:Ignorable="w14 w15 w16se w16cid w16 w16cex w16sdtdh">
   <w:docDefaults>
     <w:rPrDefault>
       <w:rPr>
@@ -7646,7 +7974,7 @@
       </w:pPr>
     </w:pPrDefault>
   </w:docDefaults>
-  <w:latentStyles w:defLockedState="0" w:defUIPriority="99" w:defSemiHidden="0" w:defUnhideWhenUsed="0" w:defQFormat="0" w:count="371">
+  <w:latentStyles w:defLockedState="0" w:defUIPriority="99" w:defSemiHidden="0" w:defUnhideWhenUsed="0" w:defQFormat="0" w:count="376">
     <w:lsdException w:name="Normal" w:uiPriority="0" w:qFormat="1"/>
     <w:lsdException w:name="heading 1" w:uiPriority="9" w:qFormat="1"/>
     <w:lsdException w:name="heading 2" w:semiHidden="1" w:uiPriority="9" w:unhideWhenUsed="1" w:qFormat="1"/>
@@ -7752,7 +8080,6 @@
     <w:lsdException w:name="HTML Sample" w:semiHidden="1" w:unhideWhenUsed="1"/>
     <w:lsdException w:name="HTML Typewriter" w:semiHidden="1" w:unhideWhenUsed="1"/>
     <w:lsdException w:name="HTML Variable" w:semiHidden="1" w:unhideWhenUsed="1"/>
-    <w:lsdException w:name="Normal Table" w:semiHidden="1" w:unhideWhenUsed="1"/>
     <w:lsdException w:name="annotation subject" w:semiHidden="1" w:unhideWhenUsed="1"/>
     <w:lsdException w:name="No List" w:semiHidden="1" w:unhideWhenUsed="1"/>
     <w:lsdException w:name="Outline List 1" w:semiHidden="1" w:unhideWhenUsed="1"/>
@@ -7795,11 +8122,8 @@
     <w:lsdException w:name="Table Contemporary" w:semiHidden="1" w:unhideWhenUsed="1"/>
     <w:lsdException w:name="Table Elegant" w:semiHidden="1" w:unhideWhenUsed="1"/>
     <w:lsdException w:name="Table Professional" w:semiHidden="1" w:unhideWhenUsed="1"/>
-    <w:lsdException w:name="Table Subtle 1" w:semiHidden="1" w:unhideWhenUsed="1"/>
     <w:lsdException w:name="Table Subtle 2" w:semiHidden="1" w:unhideWhenUsed="1"/>
     <w:lsdException w:name="Table Web 1" w:semiHidden="1" w:unhideWhenUsed="1"/>
-    <w:lsdException w:name="Table Web 2" w:semiHidden="1" w:unhideWhenUsed="1"/>
-    <w:lsdException w:name="Table Web 3" w:semiHidden="1" w:unhideWhenUsed="1"/>
     <w:lsdException w:name="Balloon Text" w:semiHidden="1" w:unhideWhenUsed="1"/>
     <w:lsdException w:name="Table Grid" w:uiPriority="59"/>
     <w:lsdException w:name="Table Theme" w:semiHidden="1" w:unhideWhenUsed="1"/>
@@ -8018,6 +8342,11 @@
     <w:lsdException w:name="List Table 5 Dark Accent 6" w:uiPriority="50"/>
     <w:lsdException w:name="List Table 6 Colorful Accent 6" w:uiPriority="51"/>
     <w:lsdException w:name="List Table 7 Colorful Accent 6" w:uiPriority="52"/>
+    <w:lsdException w:name="Mention" w:semiHidden="1" w:unhideWhenUsed="1"/>
+    <w:lsdException w:name="Smart Hyperlink" w:semiHidden="1" w:unhideWhenUsed="1"/>
+    <w:lsdException w:name="Hashtag" w:semiHidden="1" w:unhideWhenUsed="1"/>
+    <w:lsdException w:name="Unresolved Mention" w:semiHidden="1" w:unhideWhenUsed="1"/>
+    <w:lsdException w:name="Smart Link" w:semiHidden="1" w:unhideWhenUsed="1"/>
   </w:latentStyles>
   <w:style w:type="paragraph" w:default="1" w:styleId="Normal">
     <w:name w:val="Normal"/>
@@ -8070,7 +8399,6 @@
       <w:spacing w:after="0" w:line="240" w:lineRule="auto"/>
     </w:pPr>
     <w:tblPr>
-      <w:tblInd w:w="0" w:type="dxa"/>
       <w:tblBorders>
         <w:top w:val="single" w:sz="4" w:space="0" w:color="auto"/>
         <w:left w:val="single" w:sz="4" w:space="0" w:color="auto"/>
@@ -8079,12 +8407,6 @@
         <w:insideH w:val="single" w:sz="4" w:space="0" w:color="auto"/>
         <w:insideV w:val="single" w:sz="4" w:space="0" w:color="auto"/>
       </w:tblBorders>
-      <w:tblCellMar>
-        <w:top w:w="0" w:type="dxa"/>
-        <w:left w:w="108" w:type="dxa"/>
-        <w:bottom w:w="0" w:type="dxa"/>
-        <w:right w:w="108" w:type="dxa"/>
-      </w:tblCellMar>
     </w:tblPr>
   </w:style>
   <w:style w:type="paragraph" w:styleId="Encabezado">

</xml_diff>